<commit_message>
favorites functionality + fixs
</commit_message>
<xml_diff>
--- a/docs/Техническое задание.docx
+++ b/docs/Техническое задание.docx
@@ -517,12 +517,14 @@
               </w:rPr>
               <w:t xml:space="preserve">Ю.Ю. </w:t>
             </w:r>
+            <w:proofErr w:type="spellStart"/>
             <w:r>
               <w:rPr>
                 <w:szCs w:val="28"/>
               </w:rPr>
               <w:t>Хромовских</w:t>
             </w:r>
+            <w:proofErr w:type="spellEnd"/>
             <w:r>
               <w:rPr>
                 <w:szCs w:val="28"/>
@@ -828,36 +830,960 @@
         </w:rPr>
         <w:t>4</w:t>
       </w:r>
-    </w:p>
-    <w:p>
-      <w:pPr>
-        <w:tabs>
-          <w:tab w:val="left" w:pos="0"/>
-        </w:tabs>
-        <w:spacing w:line="360" w:lineRule="auto"/>
-        <w:jc w:val="center"/>
-        <w:rPr>
-          <w:szCs w:val="24"/>
-        </w:rPr>
-      </w:pPr>
-    </w:p>
-    <w:p>
-      <w:pPr>
-        <w:spacing w:after="360" w:line="360" w:lineRule="auto"/>
-        <w:ind w:firstLine="851"/>
-        <w:jc w:val="both"/>
+      <w:r>
         <w:rPr>
           <w:b/>
           <w:color w:val="auto"/>
           <w:szCs w:val="28"/>
           <w:shd w:val="clear" w:color="auto" w:fill="FFFFFF"/>
         </w:rPr>
-      </w:pPr>
-      <w:r>
+        <w:br w:type="page"/>
+      </w:r>
+    </w:p>
+    <w:sdt>
+      <w:sdtPr>
+        <w:rPr>
+          <w:rFonts w:ascii="Times New Roman" w:eastAsia="Times New Roman" w:hAnsi="Times New Roman" w:cs="Times New Roman"/>
+          <w:color w:val="000000"/>
+          <w:sz w:val="28"/>
+          <w:szCs w:val="20"/>
+          <w:u w:val="single"/>
+        </w:rPr>
+        <w:id w:val="1956746230"/>
+        <w:docPartObj>
+          <w:docPartGallery w:val="Table of Contents"/>
+          <w:docPartUnique/>
+        </w:docPartObj>
+      </w:sdtPr>
+      <w:sdtEndPr>
+        <w:rPr>
+          <w:u w:val="none"/>
+        </w:rPr>
+      </w:sdtEndPr>
+      <w:sdtContent>
+        <w:p>
+          <w:pPr>
+            <w:pStyle w:val="a7"/>
+            <w:spacing w:before="0" w:after="360" w:line="360" w:lineRule="auto"/>
+            <w:jc w:val="center"/>
+            <w:rPr>
+              <w:rFonts w:ascii="Times New Roman" w:hAnsi="Times New Roman" w:cs="Times New Roman"/>
+              <w:color w:val="auto"/>
+              <w:sz w:val="28"/>
+            </w:rPr>
+          </w:pPr>
+          <w:r>
+            <w:rPr>
+              <w:rFonts w:ascii="Times New Roman" w:hAnsi="Times New Roman" w:cs="Times New Roman"/>
+              <w:color w:val="auto"/>
+              <w:sz w:val="28"/>
+            </w:rPr>
+            <w:t>СОДЕРЖАНИЕ</w:t>
+          </w:r>
+        </w:p>
+        <w:p>
+          <w:pPr>
+            <w:pStyle w:val="13"/>
+            <w:tabs>
+              <w:tab w:val="left" w:pos="440"/>
+              <w:tab w:val="right" w:leader="dot" w:pos="9345"/>
+            </w:tabs>
+            <w:rPr>
+              <w:rFonts w:asciiTheme="minorHAnsi" w:eastAsiaTheme="minorEastAsia" w:hAnsiTheme="minorHAnsi" w:cstheme="minorBidi"/>
+              <w:noProof/>
+              <w:color w:val="auto"/>
+              <w:kern w:val="2"/>
+              <w:sz w:val="22"/>
+              <w:szCs w:val="22"/>
+              <w:u w:val="none"/>
+              <w14:ligatures w14:val="standardContextual"/>
+            </w:rPr>
+          </w:pPr>
+          <w:r>
+            <w:rPr>
+              <w:u w:val="none"/>
+            </w:rPr>
+            <w:fldChar w:fldCharType="begin"/>
+          </w:r>
+          <w:r>
+            <w:rPr>
+              <w:u w:val="none"/>
+            </w:rPr>
+            <w:instrText xml:space="preserve"> TOC \o "1-3" \h \z \u </w:instrText>
+          </w:r>
+          <w:r>
+            <w:rPr>
+              <w:u w:val="none"/>
+            </w:rPr>
+            <w:fldChar w:fldCharType="separate"/>
+          </w:r>
+          <w:hyperlink w:anchor="_Toc168075926" w:history="1">
+            <w:r>
+              <w:rPr>
+                <w:rStyle w:val="a6"/>
+                <w:noProof/>
+                <w:u w:val="none"/>
+                <w:shd w:val="clear" w:color="auto" w:fill="FFFFFF"/>
+              </w:rPr>
+              <w:t xml:space="preserve">1 </w:t>
+            </w:r>
+            <w:r>
+              <w:rPr>
+                <w:rFonts w:asciiTheme="minorHAnsi" w:eastAsiaTheme="minorEastAsia" w:hAnsiTheme="minorHAnsi" w:cstheme="minorBidi"/>
+                <w:noProof/>
+                <w:color w:val="auto"/>
+                <w:kern w:val="2"/>
+                <w:sz w:val="22"/>
+                <w:szCs w:val="22"/>
+                <w:u w:val="none"/>
+                <w14:ligatures w14:val="standardContextual"/>
+              </w:rPr>
+              <w:tab/>
+            </w:r>
+            <w:r>
+              <w:rPr>
+                <w:rStyle w:val="a6"/>
+                <w:noProof/>
+                <w:u w:val="none"/>
+                <w:shd w:val="clear" w:color="auto" w:fill="FFFFFF"/>
+              </w:rPr>
+              <w:t>Общие сведения</w:t>
+            </w:r>
+            <w:r>
+              <w:rPr>
+                <w:noProof/>
+                <w:webHidden/>
+                <w:u w:val="none"/>
+              </w:rPr>
+              <w:tab/>
+            </w:r>
+            <w:r>
+              <w:rPr>
+                <w:noProof/>
+                <w:webHidden/>
+                <w:u w:val="none"/>
+              </w:rPr>
+              <w:fldChar w:fldCharType="begin"/>
+            </w:r>
+            <w:r>
+              <w:rPr>
+                <w:noProof/>
+                <w:webHidden/>
+                <w:u w:val="none"/>
+              </w:rPr>
+              <w:instrText xml:space="preserve"> PAGEREF _Toc168075926 \h </w:instrText>
+            </w:r>
+            <w:r>
+              <w:rPr>
+                <w:noProof/>
+                <w:webHidden/>
+                <w:u w:val="none"/>
+              </w:rPr>
+            </w:r>
+            <w:r>
+              <w:rPr>
+                <w:noProof/>
+                <w:webHidden/>
+                <w:u w:val="none"/>
+              </w:rPr>
+              <w:fldChar w:fldCharType="separate"/>
+            </w:r>
+            <w:r>
+              <w:rPr>
+                <w:noProof/>
+                <w:webHidden/>
+                <w:u w:val="none"/>
+              </w:rPr>
+              <w:t>3</w:t>
+            </w:r>
+            <w:r>
+              <w:rPr>
+                <w:noProof/>
+                <w:webHidden/>
+                <w:u w:val="none"/>
+              </w:rPr>
+              <w:fldChar w:fldCharType="end"/>
+            </w:r>
+          </w:hyperlink>
+        </w:p>
+        <w:p>
+          <w:pPr>
+            <w:pStyle w:val="13"/>
+            <w:tabs>
+              <w:tab w:val="left" w:pos="440"/>
+              <w:tab w:val="right" w:leader="dot" w:pos="9345"/>
+            </w:tabs>
+            <w:rPr>
+              <w:rFonts w:asciiTheme="minorHAnsi" w:eastAsiaTheme="minorEastAsia" w:hAnsiTheme="minorHAnsi" w:cstheme="minorBidi"/>
+              <w:noProof/>
+              <w:color w:val="auto"/>
+              <w:kern w:val="2"/>
+              <w:sz w:val="22"/>
+              <w:szCs w:val="22"/>
+              <w:u w:val="none"/>
+              <w14:ligatures w14:val="standardContextual"/>
+            </w:rPr>
+          </w:pPr>
+          <w:hyperlink w:anchor="_Toc168075927" w:history="1">
+            <w:r>
+              <w:rPr>
+                <w:rStyle w:val="a6"/>
+                <w:noProof/>
+                <w:u w:val="none"/>
+                <w:shd w:val="clear" w:color="auto" w:fill="FFFFFF"/>
+              </w:rPr>
+              <w:t xml:space="preserve">2 </w:t>
+            </w:r>
+            <w:r>
+              <w:rPr>
+                <w:rFonts w:asciiTheme="minorHAnsi" w:eastAsiaTheme="minorEastAsia" w:hAnsiTheme="minorHAnsi" w:cstheme="minorBidi"/>
+                <w:noProof/>
+                <w:color w:val="auto"/>
+                <w:kern w:val="2"/>
+                <w:sz w:val="22"/>
+                <w:szCs w:val="22"/>
+                <w:u w:val="none"/>
+                <w14:ligatures w14:val="standardContextual"/>
+              </w:rPr>
+              <w:tab/>
+            </w:r>
+            <w:r>
+              <w:rPr>
+                <w:rStyle w:val="a6"/>
+                <w:noProof/>
+                <w:u w:val="none"/>
+                <w:shd w:val="clear" w:color="auto" w:fill="FFFFFF"/>
+              </w:rPr>
+              <w:t>Назначение и цели создания интернет-магазина</w:t>
+            </w:r>
+            <w:r>
+              <w:rPr>
+                <w:noProof/>
+                <w:webHidden/>
+                <w:u w:val="none"/>
+              </w:rPr>
+              <w:tab/>
+            </w:r>
+            <w:r>
+              <w:rPr>
+                <w:noProof/>
+                <w:webHidden/>
+                <w:u w:val="none"/>
+              </w:rPr>
+              <w:fldChar w:fldCharType="begin"/>
+            </w:r>
+            <w:r>
+              <w:rPr>
+                <w:noProof/>
+                <w:webHidden/>
+                <w:u w:val="none"/>
+              </w:rPr>
+              <w:instrText xml:space="preserve"> PAGEREF _Toc168075927 \h </w:instrText>
+            </w:r>
+            <w:r>
+              <w:rPr>
+                <w:noProof/>
+                <w:webHidden/>
+                <w:u w:val="none"/>
+              </w:rPr>
+            </w:r>
+            <w:r>
+              <w:rPr>
+                <w:noProof/>
+                <w:webHidden/>
+                <w:u w:val="none"/>
+              </w:rPr>
+              <w:fldChar w:fldCharType="separate"/>
+            </w:r>
+            <w:r>
+              <w:rPr>
+                <w:noProof/>
+                <w:webHidden/>
+                <w:u w:val="none"/>
+              </w:rPr>
+              <w:t>3</w:t>
+            </w:r>
+            <w:r>
+              <w:rPr>
+                <w:noProof/>
+                <w:webHidden/>
+                <w:u w:val="none"/>
+              </w:rPr>
+              <w:fldChar w:fldCharType="end"/>
+            </w:r>
+          </w:hyperlink>
+        </w:p>
+        <w:p>
+          <w:pPr>
+            <w:pStyle w:val="13"/>
+            <w:tabs>
+              <w:tab w:val="left" w:pos="440"/>
+              <w:tab w:val="right" w:leader="dot" w:pos="9345"/>
+            </w:tabs>
+            <w:rPr>
+              <w:rFonts w:asciiTheme="minorHAnsi" w:eastAsiaTheme="minorEastAsia" w:hAnsiTheme="minorHAnsi" w:cstheme="minorBidi"/>
+              <w:noProof/>
+              <w:color w:val="auto"/>
+              <w:kern w:val="2"/>
+              <w:sz w:val="22"/>
+              <w:szCs w:val="22"/>
+              <w:u w:val="none"/>
+              <w14:ligatures w14:val="standardContextual"/>
+            </w:rPr>
+          </w:pPr>
+          <w:hyperlink w:anchor="_Toc168075928" w:history="1">
+            <w:r>
+              <w:rPr>
+                <w:rStyle w:val="a6"/>
+                <w:noProof/>
+                <w:u w:val="none"/>
+                <w:shd w:val="clear" w:color="auto" w:fill="FFFFFF"/>
+              </w:rPr>
+              <w:t xml:space="preserve">3 </w:t>
+            </w:r>
+            <w:r>
+              <w:rPr>
+                <w:rFonts w:asciiTheme="minorHAnsi" w:eastAsiaTheme="minorEastAsia" w:hAnsiTheme="minorHAnsi" w:cstheme="minorBidi"/>
+                <w:noProof/>
+                <w:color w:val="auto"/>
+                <w:kern w:val="2"/>
+                <w:sz w:val="22"/>
+                <w:szCs w:val="22"/>
+                <w:u w:val="none"/>
+                <w14:ligatures w14:val="standardContextual"/>
+              </w:rPr>
+              <w:tab/>
+            </w:r>
+            <w:r>
+              <w:rPr>
+                <w:rStyle w:val="a6"/>
+                <w:noProof/>
+                <w:u w:val="none"/>
+                <w:shd w:val="clear" w:color="auto" w:fill="FFFFFF"/>
+              </w:rPr>
+              <w:t>Требования к интернет-магазину в целом</w:t>
+            </w:r>
+            <w:r>
+              <w:rPr>
+                <w:noProof/>
+                <w:webHidden/>
+                <w:u w:val="none"/>
+              </w:rPr>
+              <w:tab/>
+            </w:r>
+            <w:r>
+              <w:rPr>
+                <w:noProof/>
+                <w:webHidden/>
+                <w:u w:val="none"/>
+              </w:rPr>
+              <w:fldChar w:fldCharType="begin"/>
+            </w:r>
+            <w:r>
+              <w:rPr>
+                <w:noProof/>
+                <w:webHidden/>
+                <w:u w:val="none"/>
+              </w:rPr>
+              <w:instrText xml:space="preserve"> PAGEREF _Toc168075928 \h </w:instrText>
+            </w:r>
+            <w:r>
+              <w:rPr>
+                <w:noProof/>
+                <w:webHidden/>
+                <w:u w:val="none"/>
+              </w:rPr>
+            </w:r>
+            <w:r>
+              <w:rPr>
+                <w:noProof/>
+                <w:webHidden/>
+                <w:u w:val="none"/>
+              </w:rPr>
+              <w:fldChar w:fldCharType="separate"/>
+            </w:r>
+            <w:r>
+              <w:rPr>
+                <w:noProof/>
+                <w:webHidden/>
+                <w:u w:val="none"/>
+              </w:rPr>
+              <w:t>3</w:t>
+            </w:r>
+            <w:r>
+              <w:rPr>
+                <w:noProof/>
+                <w:webHidden/>
+                <w:u w:val="none"/>
+              </w:rPr>
+              <w:fldChar w:fldCharType="end"/>
+            </w:r>
+          </w:hyperlink>
+        </w:p>
+        <w:p>
+          <w:pPr>
+            <w:pStyle w:val="13"/>
+            <w:tabs>
+              <w:tab w:val="right" w:leader="dot" w:pos="9345"/>
+            </w:tabs>
+            <w:rPr>
+              <w:rFonts w:asciiTheme="minorHAnsi" w:eastAsiaTheme="minorEastAsia" w:hAnsiTheme="minorHAnsi" w:cstheme="minorBidi"/>
+              <w:noProof/>
+              <w:color w:val="auto"/>
+              <w:kern w:val="2"/>
+              <w:sz w:val="22"/>
+              <w:szCs w:val="22"/>
+              <w:u w:val="none"/>
+              <w14:ligatures w14:val="standardContextual"/>
+            </w:rPr>
+          </w:pPr>
+          <w:hyperlink w:anchor="_Toc168075929" w:history="1">
+            <w:r>
+              <w:rPr>
+                <w:rStyle w:val="a6"/>
+                <w:noProof/>
+                <w:u w:val="none"/>
+                <w:shd w:val="clear" w:color="auto" w:fill="FFFFFF"/>
+              </w:rPr>
+              <w:t>3.1 Требования к структуре и функционированию интернет-магазина</w:t>
+            </w:r>
+            <w:r>
+              <w:rPr>
+                <w:noProof/>
+                <w:webHidden/>
+                <w:u w:val="none"/>
+              </w:rPr>
+              <w:tab/>
+            </w:r>
+            <w:r>
+              <w:rPr>
+                <w:noProof/>
+                <w:webHidden/>
+                <w:u w:val="none"/>
+              </w:rPr>
+              <w:fldChar w:fldCharType="begin"/>
+            </w:r>
+            <w:r>
+              <w:rPr>
+                <w:noProof/>
+                <w:webHidden/>
+                <w:u w:val="none"/>
+              </w:rPr>
+              <w:instrText xml:space="preserve"> PAGEREF _Toc168075929 \h </w:instrText>
+            </w:r>
+            <w:r>
+              <w:rPr>
+                <w:noProof/>
+                <w:webHidden/>
+                <w:u w:val="none"/>
+              </w:rPr>
+            </w:r>
+            <w:r>
+              <w:rPr>
+                <w:noProof/>
+                <w:webHidden/>
+                <w:u w:val="none"/>
+              </w:rPr>
+              <w:fldChar w:fldCharType="separate"/>
+            </w:r>
+            <w:r>
+              <w:rPr>
+                <w:noProof/>
+                <w:webHidden/>
+                <w:u w:val="none"/>
+              </w:rPr>
+              <w:t>3</w:t>
+            </w:r>
+            <w:r>
+              <w:rPr>
+                <w:noProof/>
+                <w:webHidden/>
+                <w:u w:val="none"/>
+              </w:rPr>
+              <w:fldChar w:fldCharType="end"/>
+            </w:r>
+          </w:hyperlink>
+        </w:p>
+        <w:p>
+          <w:pPr>
+            <w:pStyle w:val="13"/>
+            <w:tabs>
+              <w:tab w:val="right" w:leader="dot" w:pos="9345"/>
+            </w:tabs>
+            <w:rPr>
+              <w:rFonts w:asciiTheme="minorHAnsi" w:eastAsiaTheme="minorEastAsia" w:hAnsiTheme="minorHAnsi" w:cstheme="minorBidi"/>
+              <w:noProof/>
+              <w:color w:val="auto"/>
+              <w:kern w:val="2"/>
+              <w:sz w:val="22"/>
+              <w:szCs w:val="22"/>
+              <w:u w:val="none"/>
+              <w14:ligatures w14:val="standardContextual"/>
+            </w:rPr>
+          </w:pPr>
+          <w:hyperlink w:anchor="_Toc168075930" w:history="1">
+            <w:r>
+              <w:rPr>
+                <w:rStyle w:val="a6"/>
+                <w:noProof/>
+                <w:u w:val="none"/>
+                <w:shd w:val="clear" w:color="auto" w:fill="FFFFFF"/>
+              </w:rPr>
+              <w:t>3.2 Требования к надежности</w:t>
+            </w:r>
+            <w:r>
+              <w:rPr>
+                <w:noProof/>
+                <w:webHidden/>
+                <w:u w:val="none"/>
+              </w:rPr>
+              <w:tab/>
+            </w:r>
+            <w:r>
+              <w:rPr>
+                <w:noProof/>
+                <w:webHidden/>
+                <w:u w:val="none"/>
+              </w:rPr>
+              <w:fldChar w:fldCharType="begin"/>
+            </w:r>
+            <w:r>
+              <w:rPr>
+                <w:noProof/>
+                <w:webHidden/>
+                <w:u w:val="none"/>
+              </w:rPr>
+              <w:instrText xml:space="preserve"> PAGEREF _Toc168075930 \h </w:instrText>
+            </w:r>
+            <w:r>
+              <w:rPr>
+                <w:noProof/>
+                <w:webHidden/>
+                <w:u w:val="none"/>
+              </w:rPr>
+            </w:r>
+            <w:r>
+              <w:rPr>
+                <w:noProof/>
+                <w:webHidden/>
+                <w:u w:val="none"/>
+              </w:rPr>
+              <w:fldChar w:fldCharType="separate"/>
+            </w:r>
+            <w:r>
+              <w:rPr>
+                <w:noProof/>
+                <w:webHidden/>
+                <w:u w:val="none"/>
+              </w:rPr>
+              <w:t>6</w:t>
+            </w:r>
+            <w:r>
+              <w:rPr>
+                <w:noProof/>
+                <w:webHidden/>
+                <w:u w:val="none"/>
+              </w:rPr>
+              <w:fldChar w:fldCharType="end"/>
+            </w:r>
+          </w:hyperlink>
+        </w:p>
+        <w:p>
+          <w:pPr>
+            <w:pStyle w:val="13"/>
+            <w:tabs>
+              <w:tab w:val="right" w:leader="dot" w:pos="9345"/>
+            </w:tabs>
+            <w:rPr>
+              <w:rFonts w:asciiTheme="minorHAnsi" w:eastAsiaTheme="minorEastAsia" w:hAnsiTheme="minorHAnsi" w:cstheme="minorBidi"/>
+              <w:noProof/>
+              <w:color w:val="auto"/>
+              <w:kern w:val="2"/>
+              <w:sz w:val="22"/>
+              <w:szCs w:val="22"/>
+              <w:u w:val="none"/>
+              <w14:ligatures w14:val="standardContextual"/>
+            </w:rPr>
+          </w:pPr>
+          <w:hyperlink w:anchor="_Toc168075931" w:history="1">
+            <w:r>
+              <w:rPr>
+                <w:rStyle w:val="a6"/>
+                <w:noProof/>
+                <w:u w:val="none"/>
+                <w:shd w:val="clear" w:color="auto" w:fill="FFFFFF"/>
+              </w:rPr>
+              <w:t>3.3 Требования к безопасности</w:t>
+            </w:r>
+            <w:r>
+              <w:rPr>
+                <w:noProof/>
+                <w:webHidden/>
+                <w:u w:val="none"/>
+              </w:rPr>
+              <w:tab/>
+            </w:r>
+            <w:r>
+              <w:rPr>
+                <w:noProof/>
+                <w:webHidden/>
+                <w:u w:val="none"/>
+              </w:rPr>
+              <w:fldChar w:fldCharType="begin"/>
+            </w:r>
+            <w:r>
+              <w:rPr>
+                <w:noProof/>
+                <w:webHidden/>
+                <w:u w:val="none"/>
+              </w:rPr>
+              <w:instrText xml:space="preserve"> PAGEREF _Toc168075931 \h </w:instrText>
+            </w:r>
+            <w:r>
+              <w:rPr>
+                <w:noProof/>
+                <w:webHidden/>
+                <w:u w:val="none"/>
+              </w:rPr>
+            </w:r>
+            <w:r>
+              <w:rPr>
+                <w:noProof/>
+                <w:webHidden/>
+                <w:u w:val="none"/>
+              </w:rPr>
+              <w:fldChar w:fldCharType="separate"/>
+            </w:r>
+            <w:r>
+              <w:rPr>
+                <w:noProof/>
+                <w:webHidden/>
+                <w:u w:val="none"/>
+              </w:rPr>
+              <w:t>6</w:t>
+            </w:r>
+            <w:r>
+              <w:rPr>
+                <w:noProof/>
+                <w:webHidden/>
+                <w:u w:val="none"/>
+              </w:rPr>
+              <w:fldChar w:fldCharType="end"/>
+            </w:r>
+          </w:hyperlink>
+        </w:p>
+        <w:p>
+          <w:pPr>
+            <w:pStyle w:val="13"/>
+            <w:tabs>
+              <w:tab w:val="right" w:leader="dot" w:pos="9345"/>
+            </w:tabs>
+            <w:rPr>
+              <w:rFonts w:asciiTheme="minorHAnsi" w:eastAsiaTheme="minorEastAsia" w:hAnsiTheme="minorHAnsi" w:cstheme="minorBidi"/>
+              <w:noProof/>
+              <w:color w:val="auto"/>
+              <w:kern w:val="2"/>
+              <w:sz w:val="22"/>
+              <w:szCs w:val="22"/>
+              <w:u w:val="none"/>
+              <w14:ligatures w14:val="standardContextual"/>
+            </w:rPr>
+          </w:pPr>
+          <w:hyperlink w:anchor="_Toc168075932" w:history="1">
+            <w:r>
+              <w:rPr>
+                <w:rStyle w:val="a6"/>
+                <w:noProof/>
+                <w:u w:val="none"/>
+                <w:shd w:val="clear" w:color="auto" w:fill="FFFFFF"/>
+              </w:rPr>
+              <w:t>3.4 Требования к эксплуатации, техническому обслуживанию, ремонту и хранению компонентов интернет-магазина</w:t>
+            </w:r>
+            <w:r>
+              <w:rPr>
+                <w:noProof/>
+                <w:webHidden/>
+                <w:u w:val="none"/>
+              </w:rPr>
+              <w:tab/>
+            </w:r>
+            <w:r>
+              <w:rPr>
+                <w:noProof/>
+                <w:webHidden/>
+                <w:u w:val="none"/>
+              </w:rPr>
+              <w:fldChar w:fldCharType="begin"/>
+            </w:r>
+            <w:r>
+              <w:rPr>
+                <w:noProof/>
+                <w:webHidden/>
+                <w:u w:val="none"/>
+              </w:rPr>
+              <w:instrText xml:space="preserve"> PAGEREF _Toc168075932 \h </w:instrText>
+            </w:r>
+            <w:r>
+              <w:rPr>
+                <w:noProof/>
+                <w:webHidden/>
+                <w:u w:val="none"/>
+              </w:rPr>
+            </w:r>
+            <w:r>
+              <w:rPr>
+                <w:noProof/>
+                <w:webHidden/>
+                <w:u w:val="none"/>
+              </w:rPr>
+              <w:fldChar w:fldCharType="separate"/>
+            </w:r>
+            <w:r>
+              <w:rPr>
+                <w:noProof/>
+                <w:webHidden/>
+                <w:u w:val="none"/>
+              </w:rPr>
+              <w:t>6</w:t>
+            </w:r>
+            <w:r>
+              <w:rPr>
+                <w:noProof/>
+                <w:webHidden/>
+                <w:u w:val="none"/>
+              </w:rPr>
+              <w:fldChar w:fldCharType="end"/>
+            </w:r>
+          </w:hyperlink>
+        </w:p>
+        <w:p>
+          <w:pPr>
+            <w:pStyle w:val="13"/>
+            <w:tabs>
+              <w:tab w:val="right" w:leader="dot" w:pos="9345"/>
+            </w:tabs>
+            <w:rPr>
+              <w:rFonts w:asciiTheme="minorHAnsi" w:eastAsiaTheme="minorEastAsia" w:hAnsiTheme="minorHAnsi" w:cstheme="minorBidi"/>
+              <w:noProof/>
+              <w:color w:val="auto"/>
+              <w:kern w:val="2"/>
+              <w:sz w:val="22"/>
+              <w:szCs w:val="22"/>
+              <w:u w:val="none"/>
+              <w14:ligatures w14:val="standardContextual"/>
+            </w:rPr>
+          </w:pPr>
+          <w:hyperlink w:anchor="_Toc168075933" w:history="1">
+            <w:r>
+              <w:rPr>
+                <w:rStyle w:val="a6"/>
+                <w:noProof/>
+                <w:u w:val="none"/>
+                <w:shd w:val="clear" w:color="auto" w:fill="FFFFFF"/>
+              </w:rPr>
+              <w:t>4 Требования к документированию</w:t>
+            </w:r>
+            <w:r>
+              <w:rPr>
+                <w:noProof/>
+                <w:webHidden/>
+                <w:u w:val="none"/>
+              </w:rPr>
+              <w:tab/>
+            </w:r>
+            <w:r>
+              <w:rPr>
+                <w:noProof/>
+                <w:webHidden/>
+                <w:u w:val="none"/>
+              </w:rPr>
+              <w:fldChar w:fldCharType="begin"/>
+            </w:r>
+            <w:r>
+              <w:rPr>
+                <w:noProof/>
+                <w:webHidden/>
+                <w:u w:val="none"/>
+              </w:rPr>
+              <w:instrText xml:space="preserve"> PAGEREF _Toc168075933 \h </w:instrText>
+            </w:r>
+            <w:r>
+              <w:rPr>
+                <w:noProof/>
+                <w:webHidden/>
+                <w:u w:val="none"/>
+              </w:rPr>
+            </w:r>
+            <w:r>
+              <w:rPr>
+                <w:noProof/>
+                <w:webHidden/>
+                <w:u w:val="none"/>
+              </w:rPr>
+              <w:fldChar w:fldCharType="separate"/>
+            </w:r>
+            <w:r>
+              <w:rPr>
+                <w:noProof/>
+                <w:webHidden/>
+                <w:u w:val="none"/>
+              </w:rPr>
+              <w:t>7</w:t>
+            </w:r>
+            <w:r>
+              <w:rPr>
+                <w:noProof/>
+                <w:webHidden/>
+                <w:u w:val="none"/>
+              </w:rPr>
+              <w:fldChar w:fldCharType="end"/>
+            </w:r>
+          </w:hyperlink>
+        </w:p>
+        <w:p>
+          <w:pPr>
+            <w:pStyle w:val="13"/>
+            <w:tabs>
+              <w:tab w:val="right" w:leader="dot" w:pos="9345"/>
+            </w:tabs>
+            <w:rPr>
+              <w:rFonts w:asciiTheme="minorHAnsi" w:eastAsiaTheme="minorEastAsia" w:hAnsiTheme="minorHAnsi" w:cstheme="minorBidi"/>
+              <w:noProof/>
+              <w:color w:val="auto"/>
+              <w:kern w:val="2"/>
+              <w:sz w:val="22"/>
+              <w:szCs w:val="22"/>
+              <w:u w:val="none"/>
+              <w14:ligatures w14:val="standardContextual"/>
+            </w:rPr>
+          </w:pPr>
+          <w:hyperlink w:anchor="_Toc168075934" w:history="1">
+            <w:r>
+              <w:rPr>
+                <w:rStyle w:val="a6"/>
+                <w:noProof/>
+                <w:u w:val="none"/>
+                <w:shd w:val="clear" w:color="auto" w:fill="FFFFFF"/>
+              </w:rPr>
+              <w:t>5 Состав и содержание работ по созданию интернет-магазина</w:t>
+            </w:r>
+            <w:r>
+              <w:rPr>
+                <w:noProof/>
+                <w:webHidden/>
+                <w:u w:val="none"/>
+              </w:rPr>
+              <w:tab/>
+            </w:r>
+            <w:r>
+              <w:rPr>
+                <w:noProof/>
+                <w:webHidden/>
+                <w:u w:val="none"/>
+              </w:rPr>
+              <w:fldChar w:fldCharType="begin"/>
+            </w:r>
+            <w:r>
+              <w:rPr>
+                <w:noProof/>
+                <w:webHidden/>
+                <w:u w:val="none"/>
+              </w:rPr>
+              <w:instrText xml:space="preserve"> PAGEREF _Toc168075934 \h </w:instrText>
+            </w:r>
+            <w:r>
+              <w:rPr>
+                <w:noProof/>
+                <w:webHidden/>
+                <w:u w:val="none"/>
+              </w:rPr>
+            </w:r>
+            <w:r>
+              <w:rPr>
+                <w:noProof/>
+                <w:webHidden/>
+                <w:u w:val="none"/>
+              </w:rPr>
+              <w:fldChar w:fldCharType="separate"/>
+            </w:r>
+            <w:r>
+              <w:rPr>
+                <w:noProof/>
+                <w:webHidden/>
+                <w:u w:val="none"/>
+              </w:rPr>
+              <w:t>7</w:t>
+            </w:r>
+            <w:r>
+              <w:rPr>
+                <w:noProof/>
+                <w:webHidden/>
+                <w:u w:val="none"/>
+              </w:rPr>
+              <w:fldChar w:fldCharType="end"/>
+            </w:r>
+          </w:hyperlink>
+        </w:p>
+        <w:p>
+          <w:pPr>
+            <w:spacing w:line="360" w:lineRule="auto"/>
+            <w:jc w:val="both"/>
+            <w:rPr>
+              <w:b/>
+              <w:bCs/>
+              <w:u w:val="single"/>
+            </w:rPr>
+          </w:pPr>
+          <w:r>
+            <w:rPr>
+              <w:b/>
+              <w:bCs/>
+            </w:rPr>
+            <w:fldChar w:fldCharType="end"/>
+          </w:r>
+        </w:p>
+      </w:sdtContent>
+    </w:sdt>
+    <w:p>
+      <w:pPr>
+        <w:spacing w:after="160" w:line="259" w:lineRule="auto"/>
         <w:rPr>
           <w:b/>
           <w:color w:val="auto"/>
           <w:szCs w:val="28"/>
+          <w:shd w:val="clear" w:color="auto" w:fill="FFFFFF"/>
+        </w:rPr>
+      </w:pPr>
+      <w:r>
+        <w:rPr>
+          <w:b/>
+          <w:color w:val="auto"/>
+          <w:szCs w:val="28"/>
+          <w:shd w:val="clear" w:color="auto" w:fill="FFFFFF"/>
+        </w:rPr>
+        <w:br w:type="page"/>
+      </w:r>
+    </w:p>
+    <w:p>
+      <w:pPr>
+        <w:pStyle w:val="11"/>
+        <w:spacing w:before="320" w:after="320" w:line="360" w:lineRule="auto"/>
+        <w:ind w:firstLine="851"/>
+        <w:rPr>
+          <w:bCs w:val="0"/>
+          <w:color w:val="000000"/>
+          <w:kern w:val="0"/>
+          <w:szCs w:val="20"/>
+          <w:shd w:val="clear" w:color="auto" w:fill="FFFFFF"/>
+        </w:rPr>
+      </w:pPr>
+      <w:bookmarkStart w:id="0" w:name="_Toc168075926"/>
+      <w:r>
+        <w:rPr>
+          <w:bCs w:val="0"/>
+          <w:color w:val="000000"/>
+          <w:kern w:val="0"/>
+          <w:szCs w:val="20"/>
           <w:shd w:val="clear" w:color="auto" w:fill="FFFFFF"/>
         </w:rPr>
         <w:lastRenderedPageBreak/>
@@ -865,22 +1791,25 @@
       </w:r>
       <w:r>
         <w:rPr>
-          <w:b/>
-          <w:color w:val="auto"/>
-          <w:szCs w:val="28"/>
-          <w:shd w:val="clear" w:color="auto" w:fill="FFFFFF"/>
-        </w:rPr>
-        <w:tab/>
-      </w:r>
-      <w:r>
-        <w:rPr>
-          <w:b/>
-          <w:color w:val="auto"/>
-          <w:szCs w:val="28"/>
+          <w:bCs w:val="0"/>
+          <w:color w:val="000000"/>
+          <w:kern w:val="0"/>
+          <w:szCs w:val="20"/>
+          <w:shd w:val="clear" w:color="auto" w:fill="FFFFFF"/>
+        </w:rPr>
+        <w:tab/>
+      </w:r>
+      <w:r>
+        <w:rPr>
+          <w:bCs w:val="0"/>
+          <w:color w:val="000000"/>
+          <w:kern w:val="0"/>
+          <w:szCs w:val="20"/>
           <w:shd w:val="clear" w:color="auto" w:fill="FFFFFF"/>
         </w:rPr>
         <w:t>Общие сведения</w:t>
       </w:r>
+      <w:bookmarkEnd w:id="0"/>
     </w:p>
     <w:p>
       <w:pPr>
@@ -1126,41 +2055,59 @@
     </w:p>
     <w:p>
       <w:pPr>
-        <w:spacing w:before="360" w:after="360" w:line="360" w:lineRule="auto"/>
-        <w:ind w:firstLine="851"/>
-        <w:rPr>
-          <w:b/>
-          <w:shd w:val="clear" w:color="auto" w:fill="FFFFFF"/>
-        </w:rPr>
-      </w:pPr>
-      <w:r>
-        <w:rPr>
-          <w:b/>
+        <w:pStyle w:val="11"/>
+        <w:spacing w:before="320" w:after="320" w:line="360" w:lineRule="auto"/>
+        <w:ind w:firstLine="851"/>
+        <w:rPr>
+          <w:bCs w:val="0"/>
+          <w:color w:val="000000"/>
+          <w:kern w:val="0"/>
+          <w:szCs w:val="20"/>
+          <w:shd w:val="clear" w:color="auto" w:fill="FFFFFF"/>
+        </w:rPr>
+      </w:pPr>
+      <w:bookmarkStart w:id="1" w:name="_Toc168075927"/>
+      <w:r>
+        <w:rPr>
+          <w:bCs w:val="0"/>
+          <w:color w:val="000000"/>
+          <w:kern w:val="0"/>
+          <w:szCs w:val="20"/>
           <w:shd w:val="clear" w:color="auto" w:fill="FFFFFF"/>
         </w:rPr>
         <w:t xml:space="preserve">2 </w:t>
       </w:r>
       <w:r>
         <w:rPr>
-          <w:b/>
-          <w:shd w:val="clear" w:color="auto" w:fill="FFFFFF"/>
-        </w:rPr>
-        <w:tab/>
-      </w:r>
-      <w:r>
-        <w:rPr>
-          <w:b/>
+          <w:bCs w:val="0"/>
+          <w:color w:val="000000"/>
+          <w:kern w:val="0"/>
+          <w:szCs w:val="20"/>
+          <w:shd w:val="clear" w:color="auto" w:fill="FFFFFF"/>
+        </w:rPr>
+        <w:tab/>
+      </w:r>
+      <w:r>
+        <w:rPr>
+          <w:bCs w:val="0"/>
+          <w:color w:val="000000"/>
+          <w:kern w:val="0"/>
+          <w:szCs w:val="20"/>
           <w:shd w:val="clear" w:color="auto" w:fill="FFFFFF"/>
         </w:rPr>
         <w:t xml:space="preserve">Назначение и цели создания </w:t>
       </w:r>
       <w:r>
         <w:rPr>
-          <w:b/>
+          <w:bCs w:val="0"/>
+          <w:color w:val="000000"/>
+          <w:kern w:val="0"/>
+          <w:szCs w:val="20"/>
           <w:shd w:val="clear" w:color="auto" w:fill="FFFFFF"/>
         </w:rPr>
         <w:t>интернет-магазина</w:t>
       </w:r>
+      <w:bookmarkEnd w:id="1"/>
     </w:p>
     <w:p>
       <w:pPr>
@@ -1350,92 +2297,105 @@
     </w:p>
     <w:p>
       <w:pPr>
-        <w:spacing w:before="360" w:after="160" w:line="360" w:lineRule="auto"/>
-        <w:ind w:firstLine="851"/>
-        <w:jc w:val="both"/>
-        <w:rPr>
-          <w:b/>
-          <w:color w:val="auto"/>
-          <w:szCs w:val="28"/>
-          <w:shd w:val="clear" w:color="auto" w:fill="FFFFFF"/>
-        </w:rPr>
-      </w:pPr>
-      <w:r>
-        <w:rPr>
-          <w:b/>
-          <w:color w:val="auto"/>
-          <w:szCs w:val="28"/>
+        <w:pStyle w:val="11"/>
+        <w:spacing w:before="320" w:after="160" w:line="360" w:lineRule="auto"/>
+        <w:ind w:firstLine="851"/>
+        <w:rPr>
+          <w:bCs w:val="0"/>
+          <w:color w:val="000000"/>
+          <w:kern w:val="0"/>
+          <w:szCs w:val="20"/>
+          <w:shd w:val="clear" w:color="auto" w:fill="FFFFFF"/>
+        </w:rPr>
+      </w:pPr>
+      <w:bookmarkStart w:id="2" w:name="_Toc168075928"/>
+      <w:r>
+        <w:rPr>
+          <w:bCs w:val="0"/>
+          <w:color w:val="000000"/>
+          <w:kern w:val="0"/>
+          <w:szCs w:val="20"/>
           <w:shd w:val="clear" w:color="auto" w:fill="FFFFFF"/>
         </w:rPr>
         <w:t xml:space="preserve">3 </w:t>
       </w:r>
       <w:r>
         <w:rPr>
-          <w:b/>
-          <w:color w:val="auto"/>
-          <w:szCs w:val="28"/>
-          <w:shd w:val="clear" w:color="auto" w:fill="FFFFFF"/>
-        </w:rPr>
-        <w:tab/>
-      </w:r>
-      <w:r>
-        <w:rPr>
-          <w:b/>
-          <w:color w:val="auto"/>
-          <w:szCs w:val="28"/>
+          <w:bCs w:val="0"/>
+          <w:color w:val="000000"/>
+          <w:kern w:val="0"/>
+          <w:szCs w:val="20"/>
+          <w:shd w:val="clear" w:color="auto" w:fill="FFFFFF"/>
+        </w:rPr>
+        <w:tab/>
+      </w:r>
+      <w:r>
+        <w:rPr>
+          <w:bCs w:val="0"/>
+          <w:color w:val="000000"/>
+          <w:kern w:val="0"/>
+          <w:szCs w:val="20"/>
           <w:shd w:val="clear" w:color="auto" w:fill="FFFFFF"/>
         </w:rPr>
         <w:t xml:space="preserve">Требования к </w:t>
       </w:r>
       <w:r>
         <w:rPr>
-          <w:b/>
-          <w:color w:val="auto"/>
-          <w:szCs w:val="28"/>
+          <w:bCs w:val="0"/>
+          <w:color w:val="000000"/>
+          <w:kern w:val="0"/>
+          <w:szCs w:val="20"/>
           <w:shd w:val="clear" w:color="auto" w:fill="FFFFFF"/>
         </w:rPr>
         <w:t>интернет-магазину</w:t>
       </w:r>
       <w:r>
         <w:rPr>
-          <w:b/>
-          <w:color w:val="auto"/>
-          <w:szCs w:val="28"/>
+          <w:bCs w:val="0"/>
+          <w:color w:val="000000"/>
+          <w:kern w:val="0"/>
+          <w:szCs w:val="20"/>
           <w:shd w:val="clear" w:color="auto" w:fill="FFFFFF"/>
         </w:rPr>
         <w:t xml:space="preserve"> в целом</w:t>
       </w:r>
-    </w:p>
-    <w:p>
-      <w:pPr>
-        <w:spacing w:before="160" w:after="360" w:line="360" w:lineRule="auto"/>
-        <w:ind w:firstLine="851"/>
-        <w:jc w:val="both"/>
-        <w:rPr>
-          <w:b/>
-          <w:color w:val="auto"/>
-          <w:szCs w:val="28"/>
-          <w:shd w:val="clear" w:color="auto" w:fill="FFFFFF"/>
-        </w:rPr>
-      </w:pPr>
-      <w:r>
-        <w:rPr>
-          <w:b/>
-          <w:color w:val="auto"/>
-          <w:szCs w:val="28"/>
+      <w:bookmarkEnd w:id="2"/>
+    </w:p>
+    <w:p>
+      <w:pPr>
+        <w:pStyle w:val="11"/>
+        <w:spacing w:before="320" w:after="160" w:line="360" w:lineRule="auto"/>
+        <w:ind w:firstLine="851"/>
+        <w:rPr>
+          <w:bCs w:val="0"/>
+          <w:color w:val="000000"/>
+          <w:kern w:val="0"/>
+          <w:szCs w:val="20"/>
+          <w:shd w:val="clear" w:color="auto" w:fill="FFFFFF"/>
+        </w:rPr>
+      </w:pPr>
+      <w:bookmarkStart w:id="3" w:name="_Toc168075929"/>
+      <w:r>
+        <w:rPr>
+          <w:bCs w:val="0"/>
+          <w:color w:val="000000"/>
+          <w:kern w:val="0"/>
+          <w:szCs w:val="20"/>
           <w:shd w:val="clear" w:color="auto" w:fill="FFFFFF"/>
         </w:rPr>
         <w:t xml:space="preserve">3.1 Требования к структуре и функционированию </w:t>
       </w:r>
       <w:r>
         <w:rPr>
-          <w:b/>
-          <w:color w:val="auto"/>
-          <w:szCs w:val="28"/>
+          <w:bCs w:val="0"/>
+          <w:color w:val="000000"/>
+          <w:kern w:val="0"/>
+          <w:szCs w:val="20"/>
           <w:shd w:val="clear" w:color="auto" w:fill="FFFFFF"/>
         </w:rPr>
         <w:t>интернет-магазина</w:t>
       </w:r>
+      <w:bookmarkEnd w:id="3"/>
     </w:p>
     <w:p>
       <w:pPr>
@@ -1492,7 +2452,7 @@
           <w:shd w:val="clear" w:color="auto" w:fill="FFFFFF"/>
         </w:rPr>
       </w:pPr>
-      <w:bookmarkStart w:id="0" w:name="_Hlk159329243"/>
+      <w:bookmarkStart w:id="4" w:name="_Hlk159329243"/>
       <w:r>
         <w:rPr>
           <w:color w:val="auto"/>
@@ -1994,7 +2954,7 @@
           <w:szCs w:val="28"/>
           <w:shd w:val="clear" w:color="auto" w:fill="FFFFFF"/>
         </w:rPr>
-        <w:t>ыбор способа доставки и оплаты</w:t>
+        <w:t>ыбор способа доставки</w:t>
       </w:r>
       <w:r>
         <w:rPr>
@@ -3552,7 +4512,15 @@
           <w:shd w:val="clear" w:color="auto" w:fill="FFFFFF"/>
         </w:rPr>
         <w:tab/>
-        <w:t>просмотр обращения:</w:t>
+        <w:t>просмотр обращения</w:t>
+      </w:r>
+      <w:r>
+        <w:rPr>
+          <w:color w:val="auto"/>
+          <w:szCs w:val="28"/>
+          <w:shd w:val="clear" w:color="auto" w:fill="FFFFFF"/>
+        </w:rPr>
+        <w:t>;</w:t>
       </w:r>
     </w:p>
     <w:p>
@@ -3589,7 +4557,15 @@
           <w:shd w:val="clear" w:color="auto" w:fill="FFFFFF"/>
         </w:rPr>
         <w:tab/>
-        <w:t>отмена обращения.</w:t>
+        <w:t>отмена обращения</w:t>
+      </w:r>
+      <w:r>
+        <w:rPr>
+          <w:color w:val="auto"/>
+          <w:szCs w:val="28"/>
+          <w:shd w:val="clear" w:color="auto" w:fill="FFFFFF"/>
+        </w:rPr>
+        <w:t>;</w:t>
       </w:r>
     </w:p>
     <w:p>
@@ -4600,27 +5576,41 @@
         <w:t>возможность предложить новый рецепт.</w:t>
       </w:r>
     </w:p>
-    <w:bookmarkEnd w:id="0"/>
-    <w:p>
-      <w:pPr>
-        <w:spacing w:before="360" w:after="360" w:line="360" w:lineRule="auto"/>
-        <w:ind w:firstLine="851"/>
-        <w:jc w:val="both"/>
-        <w:rPr>
-          <w:b/>
-          <w:color w:val="auto"/>
-          <w:szCs w:val="28"/>
-          <w:shd w:val="clear" w:color="auto" w:fill="FFFFFF"/>
-        </w:rPr>
-      </w:pPr>
-      <w:r>
-        <w:rPr>
-          <w:b/>
-          <w:color w:val="auto"/>
-          <w:szCs w:val="28"/>
-          <w:shd w:val="clear" w:color="auto" w:fill="FFFFFF"/>
-        </w:rPr>
-        <w:t xml:space="preserve">3.2 Требования к надежности </w:t>
+    <w:p>
+      <w:pPr>
+        <w:pStyle w:val="11"/>
+        <w:spacing w:before="320" w:after="320" w:line="360" w:lineRule="auto"/>
+        <w:ind w:firstLine="851"/>
+        <w:rPr>
+          <w:bCs w:val="0"/>
+          <w:color w:val="000000"/>
+          <w:kern w:val="0"/>
+          <w:szCs w:val="20"/>
+          <w:shd w:val="clear" w:color="auto" w:fill="FFFFFF"/>
+        </w:rPr>
+      </w:pPr>
+      <w:bookmarkStart w:id="5" w:name="_Toc168075930"/>
+      <w:bookmarkEnd w:id="4"/>
+      <w:r>
+        <w:rPr>
+          <w:bCs w:val="0"/>
+          <w:color w:val="000000"/>
+          <w:kern w:val="0"/>
+          <w:szCs w:val="20"/>
+          <w:shd w:val="clear" w:color="auto" w:fill="FFFFFF"/>
+        </w:rPr>
+        <w:t>3.2 Требования к надежности</w:t>
+      </w:r>
+      <w:bookmarkEnd w:id="5"/>
+      <w:r>
+        <w:rPr>
+          <w:bCs w:val="0"/>
+          <w:color w:val="000000"/>
+          <w:kern w:val="0"/>
+          <w:szCs w:val="20"/>
+          <w:shd w:val="clear" w:color="auto" w:fill="FFFFFF"/>
+        </w:rPr>
+        <w:t xml:space="preserve"> </w:t>
       </w:r>
     </w:p>
     <w:p>
@@ -4645,25 +5635,29 @@
     </w:p>
     <w:p>
       <w:pPr>
-        <w:spacing w:before="360" w:after="360" w:line="360" w:lineRule="auto"/>
-        <w:ind w:firstLine="851"/>
-        <w:jc w:val="both"/>
-        <w:rPr>
-          <w:b/>
-          <w:color w:val="auto"/>
-          <w:szCs w:val="28"/>
-          <w:shd w:val="clear" w:color="auto" w:fill="FFFFFF"/>
-        </w:rPr>
-      </w:pPr>
-      <w:r>
-        <w:rPr>
-          <w:b/>
-          <w:color w:val="auto"/>
-          <w:szCs w:val="28"/>
+        <w:pStyle w:val="11"/>
+        <w:spacing w:before="320" w:after="320" w:line="360" w:lineRule="auto"/>
+        <w:ind w:firstLine="851"/>
+        <w:rPr>
+          <w:bCs w:val="0"/>
+          <w:color w:val="000000"/>
+          <w:kern w:val="0"/>
+          <w:szCs w:val="20"/>
+          <w:shd w:val="clear" w:color="auto" w:fill="FFFFFF"/>
+        </w:rPr>
+      </w:pPr>
+      <w:bookmarkStart w:id="6" w:name="_Toc168075931"/>
+      <w:r>
+        <w:rPr>
+          <w:bCs w:val="0"/>
+          <w:color w:val="000000"/>
+          <w:kern w:val="0"/>
+          <w:szCs w:val="20"/>
           <w:shd w:val="clear" w:color="auto" w:fill="FFFFFF"/>
         </w:rPr>
         <w:t>3.3 Требования к безопасности</w:t>
       </w:r>
+      <w:bookmarkEnd w:id="6"/>
     </w:p>
     <w:p>
       <w:pPr>
@@ -4727,34 +5721,39 @@
     </w:p>
     <w:p>
       <w:pPr>
-        <w:spacing w:before="360" w:after="360" w:line="360" w:lineRule="auto"/>
-        <w:ind w:firstLine="851"/>
-        <w:jc w:val="both"/>
-        <w:rPr>
-          <w:b/>
-          <w:color w:val="auto"/>
-          <w:szCs w:val="28"/>
-          <w:shd w:val="clear" w:color="auto" w:fill="FFFFFF"/>
-        </w:rPr>
-      </w:pPr>
-      <w:r>
-        <w:rPr>
-          <w:b/>
-          <w:color w:val="auto"/>
-          <w:szCs w:val="28"/>
+        <w:pStyle w:val="11"/>
+        <w:spacing w:before="320" w:after="320" w:line="360" w:lineRule="auto"/>
+        <w:ind w:firstLine="851"/>
+        <w:rPr>
+          <w:bCs w:val="0"/>
+          <w:color w:val="000000"/>
+          <w:kern w:val="0"/>
+          <w:szCs w:val="20"/>
+          <w:shd w:val="clear" w:color="auto" w:fill="FFFFFF"/>
+        </w:rPr>
+      </w:pPr>
+      <w:bookmarkStart w:id="7" w:name="_Toc168075932"/>
+      <w:r>
+        <w:rPr>
+          <w:bCs w:val="0"/>
+          <w:color w:val="000000"/>
+          <w:kern w:val="0"/>
+          <w:szCs w:val="20"/>
           <w:shd w:val="clear" w:color="auto" w:fill="FFFFFF"/>
         </w:rPr>
         <w:t xml:space="preserve">3.4 Требования к эксплуатации, техническому обслуживанию, ремонту и хранению компонентов </w:t>
       </w:r>
       <w:r>
         <w:rPr>
-          <w:b/>
-          <w:color w:val="auto"/>
-          <w:szCs w:val="28"/>
+          <w:bCs w:val="0"/>
+          <w:color w:val="000000"/>
+          <w:kern w:val="0"/>
+          <w:szCs w:val="20"/>
           <w:shd w:val="clear" w:color="auto" w:fill="FFFFFF"/>
         </w:rPr>
         <w:t>интернет-магазина</w:t>
       </w:r>
+      <w:bookmarkEnd w:id="7"/>
     </w:p>
     <w:p>
       <w:pPr>
@@ -4908,7 +5907,25 @@
           <w:shd w:val="clear" w:color="auto" w:fill="FFFFFF"/>
         </w:rPr>
         <w:tab/>
-        <w:t>Операционная система: Windows, Linux, MacOS.</w:t>
+        <w:t xml:space="preserve">Операционная система: Windows, Linux, </w:t>
+      </w:r>
+      <w:proofErr w:type="spellStart"/>
+      <w:r>
+        <w:rPr>
+          <w:color w:val="auto"/>
+          <w:szCs w:val="28"/>
+          <w:shd w:val="clear" w:color="auto" w:fill="FFFFFF"/>
+        </w:rPr>
+        <w:t>MacOS</w:t>
+      </w:r>
+      <w:proofErr w:type="spellEnd"/>
+      <w:r>
+        <w:rPr>
+          <w:color w:val="auto"/>
+          <w:szCs w:val="28"/>
+          <w:shd w:val="clear" w:color="auto" w:fill="FFFFFF"/>
+        </w:rPr>
+        <w:t>.</w:t>
       </w:r>
     </w:p>
     <w:p>
@@ -5063,7 +6080,25 @@
           <w:shd w:val="clear" w:color="auto" w:fill="FFFFFF"/>
         </w:rPr>
         <w:tab/>
-        <w:t>Операционная система: Windows, Linux, MacOS.</w:t>
+        <w:t xml:space="preserve">Операционная система: Windows, Linux, </w:t>
+      </w:r>
+      <w:proofErr w:type="spellStart"/>
+      <w:r>
+        <w:rPr>
+          <w:color w:val="auto"/>
+          <w:szCs w:val="28"/>
+          <w:shd w:val="clear" w:color="auto" w:fill="FFFFFF"/>
+        </w:rPr>
+        <w:t>MacOS</w:t>
+      </w:r>
+      <w:proofErr w:type="spellEnd"/>
+      <w:r>
+        <w:rPr>
+          <w:color w:val="auto"/>
+          <w:szCs w:val="28"/>
+          <w:shd w:val="clear" w:color="auto" w:fill="FFFFFF"/>
+        </w:rPr>
+        <w:t>.</w:t>
       </w:r>
     </w:p>
     <w:p>
@@ -5086,26 +6121,30 @@
     </w:p>
     <w:p>
       <w:pPr>
-        <w:spacing w:before="360" w:after="360" w:line="360" w:lineRule="auto"/>
-        <w:ind w:firstLine="851"/>
-        <w:jc w:val="both"/>
-        <w:rPr>
-          <w:b/>
-          <w:color w:val="auto"/>
-          <w:szCs w:val="28"/>
-          <w:shd w:val="clear" w:color="auto" w:fill="FFFFFF"/>
-        </w:rPr>
-      </w:pPr>
-      <w:r>
-        <w:rPr>
-          <w:b/>
-          <w:color w:val="auto"/>
-          <w:szCs w:val="28"/>
+        <w:pStyle w:val="11"/>
+        <w:spacing w:before="320" w:after="320" w:line="360" w:lineRule="auto"/>
+        <w:ind w:firstLine="851"/>
+        <w:rPr>
+          <w:bCs w:val="0"/>
+          <w:color w:val="000000"/>
+          <w:kern w:val="0"/>
+          <w:szCs w:val="20"/>
+          <w:shd w:val="clear" w:color="auto" w:fill="FFFFFF"/>
+        </w:rPr>
+      </w:pPr>
+      <w:bookmarkStart w:id="8" w:name="_Toc168075933"/>
+      <w:r>
+        <w:rPr>
+          <w:bCs w:val="0"/>
+          <w:color w:val="000000"/>
+          <w:kern w:val="0"/>
+          <w:szCs w:val="20"/>
           <w:shd w:val="clear" w:color="auto" w:fill="FFFFFF"/>
         </w:rPr>
         <w:lastRenderedPageBreak/>
         <w:t>4 Требования к документированию</w:t>
       </w:r>
+      <w:bookmarkEnd w:id="8"/>
     </w:p>
     <w:p>
       <w:pPr>
@@ -5229,34 +6268,39 @@
     </w:p>
     <w:p>
       <w:pPr>
-        <w:spacing w:before="360" w:after="360" w:line="360" w:lineRule="auto"/>
-        <w:ind w:firstLine="851"/>
-        <w:jc w:val="both"/>
-        <w:rPr>
-          <w:b/>
-          <w:color w:val="auto"/>
-          <w:szCs w:val="28"/>
-          <w:shd w:val="clear" w:color="auto" w:fill="FFFFFF"/>
-        </w:rPr>
-      </w:pPr>
-      <w:r>
-        <w:rPr>
-          <w:b/>
-          <w:color w:val="auto"/>
-          <w:szCs w:val="28"/>
+        <w:pStyle w:val="11"/>
+        <w:spacing w:before="320" w:after="320" w:line="360" w:lineRule="auto"/>
+        <w:ind w:firstLine="851"/>
+        <w:rPr>
+          <w:bCs w:val="0"/>
+          <w:color w:val="000000"/>
+          <w:kern w:val="0"/>
+          <w:szCs w:val="20"/>
+          <w:shd w:val="clear" w:color="auto" w:fill="FFFFFF"/>
+        </w:rPr>
+      </w:pPr>
+      <w:bookmarkStart w:id="9" w:name="_Toc168075934"/>
+      <w:r>
+        <w:rPr>
+          <w:bCs w:val="0"/>
+          <w:color w:val="000000"/>
+          <w:kern w:val="0"/>
+          <w:szCs w:val="20"/>
           <w:shd w:val="clear" w:color="auto" w:fill="FFFFFF"/>
         </w:rPr>
         <w:t xml:space="preserve">5 Состав и содержание работ по созданию </w:t>
       </w:r>
       <w:r>
         <w:rPr>
-          <w:b/>
-          <w:color w:val="auto"/>
-          <w:szCs w:val="28"/>
+          <w:bCs w:val="0"/>
+          <w:color w:val="000000"/>
+          <w:kern w:val="0"/>
+          <w:szCs w:val="20"/>
           <w:shd w:val="clear" w:color="auto" w:fill="FFFFFF"/>
         </w:rPr>
         <w:t>интернет-магазина</w:t>
       </w:r>
+      <w:bookmarkEnd w:id="9"/>
     </w:p>
     <w:p>
       <w:pPr>
@@ -5297,7 +6341,6 @@
     <w:p>
       <w:pPr>
         <w:spacing w:before="240" w:line="360" w:lineRule="auto"/>
-        <w:ind w:firstLine="142"/>
         <w:rPr>
           <w:color w:val="auto"/>
           <w:szCs w:val="28"/>
@@ -5333,14 +6376,14 @@
       <w:tblPr>
         <w:tblStyle w:val="a5"/>
         <w:tblW w:w="0" w:type="auto"/>
-        <w:tblInd w:w="-289" w:type="dxa"/>
+        <w:tblInd w:w="-5" w:type="dxa"/>
         <w:tblLook w:val="04A0" w:firstRow="1" w:lastRow="0" w:firstColumn="1" w:lastColumn="0" w:noHBand="0" w:noVBand="1"/>
       </w:tblPr>
       <w:tblGrid>
         <w:gridCol w:w="967"/>
         <w:gridCol w:w="5519"/>
         <w:gridCol w:w="1056"/>
-        <w:gridCol w:w="1519"/>
+        <w:gridCol w:w="1345"/>
       </w:tblGrid>
       <w:tr>
         <w:tc>
@@ -5415,7 +6458,7 @@
         </w:tc>
         <w:tc>
           <w:tcPr>
-            <w:tcW w:w="2575" w:type="dxa"/>
+            <w:tcW w:w="2401" w:type="dxa"/>
             <w:gridSpan w:val="2"/>
             <w:tcBorders>
               <w:top w:val="single" w:sz="4" w:space="0" w:color="auto"/>
@@ -5532,7 +6575,7 @@
         </w:tc>
         <w:tc>
           <w:tcPr>
-            <w:tcW w:w="1519" w:type="dxa"/>
+            <w:tcW w:w="1345" w:type="dxa"/>
             <w:tcBorders>
               <w:top w:val="single" w:sz="4" w:space="0" w:color="auto"/>
               <w:left w:val="single" w:sz="4" w:space="0" w:color="auto"/>
@@ -5614,31 +6657,31 @@
           </w:tcPr>
           <w:p>
             <w:pPr>
-              <w:pStyle w:val="2"/>
-              <w:jc w:val="both"/>
               <w:rPr>
                 <w:b/>
-                <w:szCs w:val="24"/>
+                <w:sz w:val="24"/>
+                <w:szCs w:val="18"/>
                 <w:lang w:eastAsia="en-US"/>
               </w:rPr>
             </w:pPr>
-            <w:bookmarkStart w:id="1" w:name="_Toc166435300"/>
-            <w:bookmarkStart w:id="2" w:name="_Toc151563958"/>
-            <w:bookmarkStart w:id="3" w:name="_Toc151564719"/>
-            <w:bookmarkStart w:id="4" w:name="_Toc151565968"/>
-            <w:bookmarkStart w:id="5" w:name="_Toc166265496"/>
-            <w:r>
-              <w:rPr>
-                <w:szCs w:val="24"/>
+            <w:bookmarkStart w:id="10" w:name="_Toc166435300"/>
+            <w:bookmarkStart w:id="11" w:name="_Toc151563958"/>
+            <w:bookmarkStart w:id="12" w:name="_Toc151564719"/>
+            <w:bookmarkStart w:id="13" w:name="_Toc151565968"/>
+            <w:bookmarkStart w:id="14" w:name="_Toc166265496"/>
+            <w:r>
+              <w:rPr>
+                <w:sz w:val="24"/>
+                <w:szCs w:val="18"/>
                 <w:lang w:eastAsia="en-US"/>
               </w:rPr>
               <w:t>Предпроектное исследование предметной области (выбор темы, постановка цели, задач, описание области применения, исследование предметной области)</w:t>
             </w:r>
-            <w:bookmarkEnd w:id="1"/>
-            <w:bookmarkEnd w:id="2"/>
-            <w:bookmarkEnd w:id="3"/>
-            <w:bookmarkEnd w:id="4"/>
-            <w:bookmarkEnd w:id="5"/>
+            <w:bookmarkEnd w:id="10"/>
+            <w:bookmarkEnd w:id="11"/>
+            <w:bookmarkEnd w:id="12"/>
+            <w:bookmarkEnd w:id="13"/>
+            <w:bookmarkEnd w:id="14"/>
           </w:p>
         </w:tc>
         <w:tc>
@@ -5703,7 +6746,7 @@
         </w:tc>
         <w:tc>
           <w:tcPr>
-            <w:tcW w:w="1519" w:type="dxa"/>
+            <w:tcW w:w="1345" w:type="dxa"/>
             <w:tcBorders>
               <w:top w:val="single" w:sz="4" w:space="0" w:color="auto"/>
               <w:left w:val="single" w:sz="4" w:space="0" w:color="auto"/>
@@ -5787,31 +6830,31 @@
           </w:tcPr>
           <w:p>
             <w:pPr>
-              <w:pStyle w:val="2"/>
-              <w:jc w:val="both"/>
               <w:rPr>
                 <w:b/>
-                <w:szCs w:val="24"/>
+                <w:sz w:val="24"/>
+                <w:szCs w:val="18"/>
                 <w:lang w:eastAsia="en-US"/>
               </w:rPr>
             </w:pPr>
-            <w:bookmarkStart w:id="6" w:name="_Toc166435301"/>
-            <w:bookmarkStart w:id="7" w:name="_Toc151563959"/>
-            <w:bookmarkStart w:id="8" w:name="_Toc151564720"/>
-            <w:bookmarkStart w:id="9" w:name="_Toc151565969"/>
-            <w:bookmarkStart w:id="10" w:name="_Toc166265497"/>
-            <w:r>
-              <w:rPr>
-                <w:szCs w:val="24"/>
+            <w:bookmarkStart w:id="15" w:name="_Toc166435301"/>
+            <w:bookmarkStart w:id="16" w:name="_Toc151563959"/>
+            <w:bookmarkStart w:id="17" w:name="_Toc151564720"/>
+            <w:bookmarkStart w:id="18" w:name="_Toc151565969"/>
+            <w:bookmarkStart w:id="19" w:name="_Toc166265497"/>
+            <w:r>
+              <w:rPr>
+                <w:sz w:val="24"/>
+                <w:szCs w:val="18"/>
                 <w:lang w:eastAsia="en-US"/>
               </w:rPr>
               <w:t>Разработка технического задания (выбор архитектуры программного обеспечения, выбор типа пользовательского интерфейса, выбор языка и среды программирования)</w:t>
             </w:r>
-            <w:bookmarkEnd w:id="6"/>
-            <w:bookmarkEnd w:id="7"/>
-            <w:bookmarkEnd w:id="8"/>
-            <w:bookmarkEnd w:id="9"/>
-            <w:bookmarkEnd w:id="10"/>
+            <w:bookmarkEnd w:id="15"/>
+            <w:bookmarkEnd w:id="16"/>
+            <w:bookmarkEnd w:id="17"/>
+            <w:bookmarkEnd w:id="18"/>
+            <w:bookmarkEnd w:id="19"/>
           </w:p>
         </w:tc>
         <w:tc>
@@ -5852,7 +6895,7 @@
         </w:tc>
         <w:tc>
           <w:tcPr>
-            <w:tcW w:w="1519" w:type="dxa"/>
+            <w:tcW w:w="1345" w:type="dxa"/>
             <w:tcBorders>
               <w:top w:val="single" w:sz="4" w:space="0" w:color="auto"/>
               <w:left w:val="single" w:sz="4" w:space="0" w:color="auto"/>
@@ -5936,58 +6979,58 @@
           </w:tcPr>
           <w:p>
             <w:pPr>
-              <w:pStyle w:val="2"/>
-              <w:jc w:val="both"/>
-              <w:rPr>
-                <w:szCs w:val="24"/>
+              <w:rPr>
+                <w:sz w:val="24"/>
+                <w:szCs w:val="18"/>
                 <w:lang w:eastAsia="en-US"/>
               </w:rPr>
             </w:pPr>
-            <w:bookmarkStart w:id="11" w:name="_Toc166435302"/>
-            <w:bookmarkStart w:id="12" w:name="_Toc151563960"/>
-            <w:bookmarkStart w:id="13" w:name="_Toc151564721"/>
-            <w:bookmarkStart w:id="14" w:name="_Toc151565970"/>
-            <w:bookmarkStart w:id="15" w:name="_Toc166265498"/>
-            <w:r>
-              <w:rPr>
-                <w:szCs w:val="24"/>
+            <w:bookmarkStart w:id="20" w:name="_Toc166435302"/>
+            <w:bookmarkStart w:id="21" w:name="_Toc151563960"/>
+            <w:bookmarkStart w:id="22" w:name="_Toc151564721"/>
+            <w:bookmarkStart w:id="23" w:name="_Toc151565970"/>
+            <w:bookmarkStart w:id="24" w:name="_Toc166265498"/>
+            <w:r>
+              <w:rPr>
+                <w:sz w:val="24"/>
+                <w:szCs w:val="18"/>
                 <w:lang w:eastAsia="en-US"/>
               </w:rPr>
               <w:t>Проектирование программного обеспечения.</w:t>
             </w:r>
-            <w:bookmarkEnd w:id="11"/>
-            <w:bookmarkEnd w:id="12"/>
-            <w:bookmarkEnd w:id="13"/>
-            <w:bookmarkEnd w:id="14"/>
-            <w:bookmarkEnd w:id="15"/>
+            <w:bookmarkEnd w:id="20"/>
+            <w:bookmarkEnd w:id="21"/>
+            <w:bookmarkEnd w:id="22"/>
+            <w:bookmarkEnd w:id="23"/>
+            <w:bookmarkEnd w:id="24"/>
           </w:p>
           <w:p>
             <w:pPr>
-              <w:pStyle w:val="2"/>
-              <w:jc w:val="both"/>
               <w:rPr>
                 <w:b/>
-                <w:szCs w:val="24"/>
+                <w:sz w:val="24"/>
+                <w:szCs w:val="18"/>
                 <w:lang w:eastAsia="en-US"/>
               </w:rPr>
             </w:pPr>
-            <w:bookmarkStart w:id="16" w:name="_Toc166435303"/>
-            <w:bookmarkStart w:id="17" w:name="_Toc151563961"/>
-            <w:bookmarkStart w:id="18" w:name="_Toc151564722"/>
-            <w:bookmarkStart w:id="19" w:name="_Toc151565971"/>
-            <w:bookmarkStart w:id="20" w:name="_Toc166265499"/>
-            <w:r>
-              <w:rPr>
-                <w:szCs w:val="24"/>
+            <w:bookmarkStart w:id="25" w:name="_Toc166435303"/>
+            <w:bookmarkStart w:id="26" w:name="_Toc151563961"/>
+            <w:bookmarkStart w:id="27" w:name="_Toc151564722"/>
+            <w:bookmarkStart w:id="28" w:name="_Toc151565971"/>
+            <w:bookmarkStart w:id="29" w:name="_Toc166265499"/>
+            <w:r>
+              <w:rPr>
+                <w:sz w:val="24"/>
+                <w:szCs w:val="18"/>
                 <w:lang w:eastAsia="en-US"/>
               </w:rPr>
               <w:t>(разработка структурной и функциональной схемы ПО, проектирование базы данных (инфологическое, ER-модель, физическая модель)</w:t>
             </w:r>
-            <w:bookmarkEnd w:id="16"/>
-            <w:bookmarkEnd w:id="17"/>
-            <w:bookmarkEnd w:id="18"/>
-            <w:bookmarkEnd w:id="19"/>
-            <w:bookmarkEnd w:id="20"/>
+            <w:bookmarkEnd w:id="25"/>
+            <w:bookmarkEnd w:id="26"/>
+            <w:bookmarkEnd w:id="27"/>
+            <w:bookmarkEnd w:id="28"/>
+            <w:bookmarkEnd w:id="29"/>
           </w:p>
         </w:tc>
         <w:tc>
@@ -6028,7 +7071,7 @@
         </w:tc>
         <w:tc>
           <w:tcPr>
-            <w:tcW w:w="1519" w:type="dxa"/>
+            <w:tcW w:w="1345" w:type="dxa"/>
             <w:tcBorders>
               <w:top w:val="single" w:sz="4" w:space="0" w:color="auto"/>
               <w:left w:val="single" w:sz="4" w:space="0" w:color="auto"/>
@@ -6112,31 +7155,31 @@
           </w:tcPr>
           <w:p>
             <w:pPr>
-              <w:pStyle w:val="2"/>
-              <w:jc w:val="both"/>
               <w:rPr>
                 <w:b/>
-                <w:szCs w:val="24"/>
+                <w:sz w:val="24"/>
+                <w:szCs w:val="18"/>
                 <w:lang w:eastAsia="en-US"/>
               </w:rPr>
             </w:pPr>
-            <w:bookmarkStart w:id="21" w:name="_Toc166435304"/>
-            <w:bookmarkStart w:id="22" w:name="_Toc151563962"/>
-            <w:bookmarkStart w:id="23" w:name="_Toc151564723"/>
-            <w:bookmarkStart w:id="24" w:name="_Toc151565972"/>
-            <w:bookmarkStart w:id="25" w:name="_Toc166265500"/>
-            <w:r>
-              <w:rPr>
-                <w:szCs w:val="24"/>
+            <w:bookmarkStart w:id="30" w:name="_Toc166435304"/>
+            <w:bookmarkStart w:id="31" w:name="_Toc151563962"/>
+            <w:bookmarkStart w:id="32" w:name="_Toc151564723"/>
+            <w:bookmarkStart w:id="33" w:name="_Toc151565972"/>
+            <w:bookmarkStart w:id="34" w:name="_Toc166265500"/>
+            <w:r>
+              <w:rPr>
+                <w:sz w:val="24"/>
+                <w:szCs w:val="18"/>
                 <w:lang w:eastAsia="en-US"/>
               </w:rPr>
               <w:t>Разработка (программирование) программного продукта</w:t>
             </w:r>
-            <w:bookmarkEnd w:id="21"/>
-            <w:bookmarkEnd w:id="22"/>
-            <w:bookmarkEnd w:id="23"/>
-            <w:bookmarkEnd w:id="24"/>
-            <w:bookmarkEnd w:id="25"/>
+            <w:bookmarkEnd w:id="30"/>
+            <w:bookmarkEnd w:id="31"/>
+            <w:bookmarkEnd w:id="32"/>
+            <w:bookmarkEnd w:id="33"/>
+            <w:bookmarkEnd w:id="34"/>
           </w:p>
         </w:tc>
         <w:tc>
@@ -6177,7 +7220,7 @@
         </w:tc>
         <w:tc>
           <w:tcPr>
-            <w:tcW w:w="1519" w:type="dxa"/>
+            <w:tcW w:w="1345" w:type="dxa"/>
             <w:tcBorders>
               <w:top w:val="single" w:sz="4" w:space="0" w:color="auto"/>
               <w:left w:val="single" w:sz="4" w:space="0" w:color="auto"/>
@@ -6261,31 +7304,31 @@
           </w:tcPr>
           <w:p>
             <w:pPr>
-              <w:pStyle w:val="2"/>
-              <w:jc w:val="both"/>
               <w:rPr>
                 <w:b/>
-                <w:szCs w:val="24"/>
+                <w:sz w:val="24"/>
+                <w:szCs w:val="18"/>
                 <w:lang w:eastAsia="en-US"/>
               </w:rPr>
             </w:pPr>
-            <w:bookmarkStart w:id="26" w:name="_Toc166435305"/>
-            <w:bookmarkStart w:id="27" w:name="_Toc151563963"/>
-            <w:bookmarkStart w:id="28" w:name="_Toc151564724"/>
-            <w:bookmarkStart w:id="29" w:name="_Toc151565973"/>
-            <w:bookmarkStart w:id="30" w:name="_Toc166265501"/>
-            <w:r>
-              <w:rPr>
-                <w:szCs w:val="24"/>
+            <w:bookmarkStart w:id="35" w:name="_Toc166435305"/>
+            <w:bookmarkStart w:id="36" w:name="_Toc151563963"/>
+            <w:bookmarkStart w:id="37" w:name="_Toc151564724"/>
+            <w:bookmarkStart w:id="38" w:name="_Toc151565973"/>
+            <w:bookmarkStart w:id="39" w:name="_Toc166265501"/>
+            <w:r>
+              <w:rPr>
+                <w:sz w:val="24"/>
+                <w:szCs w:val="18"/>
                 <w:lang w:eastAsia="en-US"/>
               </w:rPr>
               <w:t>Тестирование и отладка программного продукта (функциональное тестирование, составление тест-планов)</w:t>
             </w:r>
-            <w:bookmarkEnd w:id="26"/>
-            <w:bookmarkEnd w:id="27"/>
-            <w:bookmarkEnd w:id="28"/>
-            <w:bookmarkEnd w:id="29"/>
-            <w:bookmarkEnd w:id="30"/>
+            <w:bookmarkEnd w:id="35"/>
+            <w:bookmarkEnd w:id="36"/>
+            <w:bookmarkEnd w:id="37"/>
+            <w:bookmarkEnd w:id="38"/>
+            <w:bookmarkEnd w:id="39"/>
           </w:p>
         </w:tc>
         <w:tc>
@@ -6326,7 +7369,7 @@
         </w:tc>
         <w:tc>
           <w:tcPr>
-            <w:tcW w:w="1519" w:type="dxa"/>
+            <w:tcW w:w="1345" w:type="dxa"/>
             <w:tcBorders>
               <w:top w:val="single" w:sz="4" w:space="0" w:color="auto"/>
               <w:left w:val="single" w:sz="4" w:space="0" w:color="auto"/>
@@ -6410,59 +7453,50 @@
           </w:tcPr>
           <w:p>
             <w:pPr>
-              <w:pStyle w:val="a3"/>
-              <w:ind w:left="0"/>
-              <w:jc w:val="both"/>
               <w:rPr>
                 <w:noProof/>
-                <w:color w:val="000000"/>
-                <w:sz w:val="24"/>
-                <w:szCs w:val="24"/>
+                <w:sz w:val="24"/>
+                <w:szCs w:val="18"/>
                 <w:lang w:eastAsia="en-US"/>
               </w:rPr>
             </w:pPr>
             <w:r>
               <w:rPr>
                 <w:noProof/>
-                <w:color w:val="000000"/>
-                <w:sz w:val="24"/>
-                <w:szCs w:val="24"/>
+                <w:sz w:val="24"/>
+                <w:szCs w:val="18"/>
               </w:rPr>
               <w:t xml:space="preserve">Разработать документы для программного продукта, в том числе документы на внедрение </w:t>
             </w:r>
             <w:r>
               <w:rPr>
                 <w:noProof/>
-                <w:color w:val="000000"/>
-                <w:sz w:val="24"/>
-                <w:szCs w:val="24"/>
+                <w:sz w:val="24"/>
+                <w:szCs w:val="18"/>
               </w:rPr>
               <w:br/>
             </w:r>
             <w:r>
               <w:rPr>
                 <w:noProof/>
-                <w:color w:val="000000"/>
-                <w:sz w:val="24"/>
-                <w:szCs w:val="24"/>
+                <w:sz w:val="24"/>
+                <w:szCs w:val="18"/>
               </w:rPr>
               <w:t>и сопровождение программного продукта</w:t>
             </w:r>
             <w:r>
               <w:rPr>
                 <w:noProof/>
-                <w:color w:val="000000"/>
-                <w:sz w:val="24"/>
-                <w:szCs w:val="24"/>
+                <w:sz w:val="24"/>
+                <w:szCs w:val="18"/>
               </w:rPr>
               <w:br/>
             </w:r>
             <w:r>
               <w:rPr>
                 <w:noProof/>
-                <w:color w:val="000000"/>
-                <w:sz w:val="24"/>
-                <w:szCs w:val="24"/>
+                <w:sz w:val="24"/>
+                <w:szCs w:val="18"/>
               </w:rPr>
               <w:t>(если имеются).</w:t>
             </w:r>
@@ -6505,7 +7539,7 @@
         </w:tc>
         <w:tc>
           <w:tcPr>
-            <w:tcW w:w="1519" w:type="dxa"/>
+            <w:tcW w:w="1345" w:type="dxa"/>
             <w:tcBorders>
               <w:top w:val="single" w:sz="4" w:space="0" w:color="auto"/>
               <w:left w:val="single" w:sz="4" w:space="0" w:color="auto"/>
@@ -6588,31 +7622,31 @@
           </w:tcPr>
           <w:p>
             <w:pPr>
-              <w:pStyle w:val="2"/>
-              <w:jc w:val="both"/>
               <w:rPr>
                 <w:b/>
-                <w:szCs w:val="24"/>
+                <w:sz w:val="24"/>
+                <w:szCs w:val="18"/>
                 <w:lang w:eastAsia="en-US"/>
               </w:rPr>
             </w:pPr>
-            <w:bookmarkStart w:id="31" w:name="_Toc166435306"/>
-            <w:bookmarkStart w:id="32" w:name="_Toc151563964"/>
-            <w:bookmarkStart w:id="33" w:name="_Toc151564725"/>
-            <w:bookmarkStart w:id="34" w:name="_Toc151565974"/>
-            <w:bookmarkStart w:id="35" w:name="_Toc166265502"/>
-            <w:r>
-              <w:rPr>
-                <w:szCs w:val="24"/>
+            <w:bookmarkStart w:id="40" w:name="_Toc166435306"/>
+            <w:bookmarkStart w:id="41" w:name="_Toc151563964"/>
+            <w:bookmarkStart w:id="42" w:name="_Toc151564725"/>
+            <w:bookmarkStart w:id="43" w:name="_Toc151565974"/>
+            <w:bookmarkStart w:id="44" w:name="_Toc166265502"/>
+            <w:r>
+              <w:rPr>
+                <w:sz w:val="24"/>
+                <w:szCs w:val="18"/>
                 <w:lang w:eastAsia="en-US"/>
               </w:rPr>
               <w:t>Составление программной документации (оформление ПЗ, написание руководства пользователя, составление презентации и речи)</w:t>
             </w:r>
-            <w:bookmarkEnd w:id="31"/>
-            <w:bookmarkEnd w:id="32"/>
-            <w:bookmarkEnd w:id="33"/>
-            <w:bookmarkEnd w:id="34"/>
-            <w:bookmarkEnd w:id="35"/>
+            <w:bookmarkEnd w:id="40"/>
+            <w:bookmarkEnd w:id="41"/>
+            <w:bookmarkEnd w:id="42"/>
+            <w:bookmarkEnd w:id="43"/>
+            <w:bookmarkEnd w:id="44"/>
           </w:p>
         </w:tc>
         <w:tc>
@@ -6653,7 +7687,7 @@
         </w:tc>
         <w:tc>
           <w:tcPr>
-            <w:tcW w:w="1519" w:type="dxa"/>
+            <w:tcW w:w="1345" w:type="dxa"/>
             <w:tcBorders>
               <w:top w:val="single" w:sz="4" w:space="0" w:color="auto"/>
               <w:left w:val="single" w:sz="4" w:space="0" w:color="auto"/>
@@ -7114,6 +8148,27 @@
       <w14:ligatures w14:val="none"/>
     </w:rPr>
   </w:style>
+  <w:style w:type="paragraph" w:styleId="1">
+    <w:name w:val="heading 1"/>
+    <w:basedOn w:val="a"/>
+    <w:next w:val="a"/>
+    <w:link w:val="10"/>
+    <w:uiPriority w:val="9"/>
+    <w:qFormat/>
+    <w:rsid w:val="0046567A"/>
+    <w:pPr>
+      <w:keepNext/>
+      <w:keepLines/>
+      <w:spacing w:before="240"/>
+      <w:outlineLvl w:val="0"/>
+    </w:pPr>
+    <w:rPr>
+      <w:rFonts w:asciiTheme="majorHAnsi" w:eastAsiaTheme="majorEastAsia" w:hAnsiTheme="majorHAnsi" w:cstheme="majorBidi"/>
+      <w:color w:val="2F5496" w:themeColor="accent1" w:themeShade="BF"/>
+      <w:sz w:val="32"/>
+      <w:szCs w:val="32"/>
+    </w:rPr>
+  </w:style>
   <w:style w:type="paragraph" w:styleId="2">
     <w:name w:val="heading 2"/>
     <w:basedOn w:val="a"/>
@@ -7159,10 +8214,10 @@
     <w:semiHidden/>
     <w:unhideWhenUsed/>
   </w:style>
-  <w:style w:type="paragraph" w:customStyle="1" w:styleId="1">
+  <w:style w:type="paragraph" w:customStyle="1" w:styleId="11">
     <w:name w:val="Заголовки1"/>
     <w:basedOn w:val="a"/>
-    <w:link w:val="10"/>
+    <w:link w:val="12"/>
     <w:qFormat/>
     <w:rsid w:val="007F2F1D"/>
     <w:pPr>
@@ -7179,9 +8234,9 @@
       <w:szCs w:val="28"/>
     </w:rPr>
   </w:style>
-  <w:style w:type="character" w:customStyle="1" w:styleId="10">
+  <w:style w:type="character" w:customStyle="1" w:styleId="12">
     <w:name w:val="Заголовки1 Знак"/>
-    <w:link w:val="1"/>
+    <w:link w:val="11"/>
     <w:rsid w:val="007F2F1D"/>
     <w:rPr>
       <w:rFonts w:ascii="Times New Roman" w:eastAsia="Times New Roman" w:hAnsi="Times New Roman" w:cs="Times New Roman"/>
@@ -7265,6 +8320,75 @@
         <w:insideV w:val="single" w:sz="4" w:space="0" w:color="auto"/>
       </w:tblBorders>
     </w:tblPr>
+  </w:style>
+  <w:style w:type="character" w:styleId="a6">
+    <w:name w:val="Hyperlink"/>
+    <w:basedOn w:val="a0"/>
+    <w:uiPriority w:val="99"/>
+    <w:unhideWhenUsed/>
+    <w:rsid w:val="0046567A"/>
+    <w:rPr>
+      <w:color w:val="0563C1" w:themeColor="hyperlink"/>
+      <w:u w:val="single"/>
+    </w:rPr>
+  </w:style>
+  <w:style w:type="paragraph" w:styleId="13">
+    <w:name w:val="toc 1"/>
+    <w:basedOn w:val="a"/>
+    <w:next w:val="a"/>
+    <w:autoRedefine/>
+    <w:uiPriority w:val="39"/>
+    <w:unhideWhenUsed/>
+    <w:rsid w:val="0046567A"/>
+    <w:pPr>
+      <w:spacing w:after="100"/>
+    </w:pPr>
+    <w:rPr>
+      <w:u w:val="single"/>
+    </w:rPr>
+  </w:style>
+  <w:style w:type="character" w:customStyle="1" w:styleId="10">
+    <w:name w:val="Заголовок 1 Знак"/>
+    <w:basedOn w:val="a0"/>
+    <w:link w:val="1"/>
+    <w:uiPriority w:val="9"/>
+    <w:rsid w:val="0046567A"/>
+    <w:rPr>
+      <w:rFonts w:asciiTheme="majorHAnsi" w:eastAsiaTheme="majorEastAsia" w:hAnsiTheme="majorHAnsi" w:cstheme="majorBidi"/>
+      <w:color w:val="2F5496" w:themeColor="accent1" w:themeShade="BF"/>
+      <w:kern w:val="0"/>
+      <w:sz w:val="32"/>
+      <w:szCs w:val="32"/>
+      <w:lang w:eastAsia="ru-RU"/>
+      <w14:ligatures w14:val="none"/>
+    </w:rPr>
+  </w:style>
+  <w:style w:type="paragraph" w:styleId="a7">
+    <w:name w:val="TOC Heading"/>
+    <w:basedOn w:val="1"/>
+    <w:next w:val="a"/>
+    <w:uiPriority w:val="39"/>
+    <w:semiHidden/>
+    <w:unhideWhenUsed/>
+    <w:qFormat/>
+    <w:rsid w:val="0046567A"/>
+    <w:pPr>
+      <w:spacing w:line="256" w:lineRule="auto"/>
+      <w:outlineLvl w:val="9"/>
+    </w:pPr>
+  </w:style>
+  <w:style w:type="paragraph" w:styleId="21">
+    <w:name w:val="toc 2"/>
+    <w:basedOn w:val="a"/>
+    <w:next w:val="a"/>
+    <w:autoRedefine/>
+    <w:uiPriority w:val="39"/>
+    <w:unhideWhenUsed/>
+    <w:rsid w:val="0046567A"/>
+    <w:pPr>
+      <w:spacing w:after="100"/>
+      <w:ind w:left="280"/>
+    </w:pPr>
   </w:style>
 </w:styles>
 </file>

</xml_diff>